<commit_message>
Changement CR bilan part1
</commit_message>
<xml_diff>
--- a/Doc/Compte Rendu MARS.docx
+++ b/Doc/Compte Rendu MARS.docx
@@ -466,7 +466,7 @@
                 <w:pict>
                   <v:group id="Groupe 453" o:spid="_x0000_s1026" style="position:absolute;margin-left:193.95pt;margin-top:0;width:245.15pt;height:11in;z-index:251659264;mso-width-percent:400;mso-height-percent:1000;mso-position-horizontal:right;mso-position-horizontal-relative:page;mso-position-vertical:top;mso-position-vertical-relative:page;mso-width-percent:400;mso-height-percent:1000" coordsize="31136,100584" o:gfxdata="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">
                     <v:rect id="Rectangle 459" o:spid="_x0000_s1027" alt="Light vertical" style="position:absolute;width:1385;height:100584;visibility:visible;mso-wrap-style:square;v-text-anchor:middle" o:gfxdata="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" fillcolor="#a8d08d [1945]" stroked="f" strokecolor="white" strokeweight="1pt">
-                      <v:fill r:id="rId6" o:title="" opacity="52428f" color2="white [3212]" o:opacity2="52428f" type="pattern"/>
+                      <v:fill r:id="rId8" o:title="" opacity="52428f" color2="white [3212]" o:opacity2="52428f" type="pattern"/>
                       <v:shadow color="#d8d8d8" offset="3pt,3pt"/>
                     </v:rect>
                     <v:rect id="Rectangle 460" o:spid="_x0000_s1028" style="position:absolute;left:1246;width:29718;height:100584;visibility:visible;mso-wrap-style:square;v-text-anchor:top" o:gfxdata="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" fillcolor="#a8d08d [1945]" stroked="f" strokecolor="#d8d8d8"/>
@@ -919,7 +919,7 @@
                 <o:lock v:ext="edit" aspectratio="t"/>
               </v:shapetype>
               <v:shape id="_x0000_s1027" type="#_x0000_t75" style="position:absolute;margin-left:107.95pt;margin-top:210.4pt;width:416pt;height:277.3pt;z-index:251663360;mso-position-horizontal-relative:text;mso-position-vertical-relative:text">
-                <v:imagedata r:id="rId7" o:title="banquier"/>
+                <v:imagedata r:id="rId9" o:title="banquier"/>
                 <w10:wrap type="square"/>
               </v:shape>
             </w:pict>
@@ -949,15 +949,6 @@
     </w:p>
     <w:p/>
     <w:p>
-      <w:pPr>
-        <w:pStyle w:val="Sous-titre"/>
-      </w:pPr>
-      <w:r>
-        <w:t>Vue générale du projet</w:t>
-      </w:r>
-    </w:p>
-    <w:p/>
-    <w:p>
       <w:r>
         <w:t xml:space="preserve">Ce projet consiste à </w:t>
       </w:r>
@@ -1103,10 +1094,7 @@
         <w:t>Méthode de travail</w:t>
       </w:r>
     </w:p>
-    <w:p>
-      <w:bookmarkStart w:id="0" w:name="_GoBack"/>
-      <w:bookmarkEnd w:id="0"/>
-    </w:p>
+    <w:p/>
     <w:p>
       <w:r>
         <w:t>Nous avons travaillé tous ensemble sur le découpage en bloc du modèle du domaine, puis nous a</w:t>
@@ -1214,10 +1202,130 @@
     </w:p>
     <w:p>
       <w:pPr>
+        <w:pStyle w:val="Titre1"/>
+        <w:rPr>
+          <w:color w:val="70AD47" w:themeColor="accent6"/>
+          <w:sz w:val="52"/>
+        </w:rPr>
+      </w:pPr>
+      <w:r>
+        <w:rPr>
+          <w:color w:val="70AD47" w:themeColor="accent6"/>
+          <w:sz w:val="52"/>
+        </w:rPr>
+        <w:lastRenderedPageBreak/>
+        <w:t>Modèle de conception détaillé</w:t>
+      </w:r>
+    </w:p>
+    <w:p/>
+    <w:p/>
+    <w:p/>
+    <w:p/>
+    <w:p/>
+    <w:p/>
+    <w:p/>
+    <w:p/>
+    <w:p/>
+    <w:p/>
+    <w:p/>
+    <w:p/>
+    <w:p/>
+    <w:p/>
+    <w:p/>
+    <w:p/>
+    <w:p/>
+    <w:p/>
+    <w:p/>
+    <w:p/>
+    <w:p/>
+    <w:p/>
+    <w:p/>
+    <w:p/>
+    <w:p/>
+    <w:p/>
+    <w:p/>
+    <w:p/>
+    <w:p/>
+    <w:p/>
+    <w:p>
+      <w:pPr>
+        <w:pStyle w:val="Titre1"/>
+        <w:rPr>
+          <w:color w:val="70AD47" w:themeColor="accent6"/>
+          <w:sz w:val="52"/>
+        </w:rPr>
+      </w:pPr>
+      <w:r>
+        <w:rPr>
+          <w:color w:val="70AD47" w:themeColor="accent6"/>
+          <w:sz w:val="52"/>
+        </w:rPr>
+        <w:lastRenderedPageBreak/>
+        <w:t>Modèle de conception détaillé</w:t>
+      </w:r>
+    </w:p>
+    <w:p/>
+    <w:p/>
+    <w:p/>
+    <w:p/>
+    <w:p/>
+    <w:p/>
+    <w:p/>
+    <w:p/>
+    <w:p/>
+    <w:p/>
+    <w:p/>
+    <w:p/>
+    <w:p/>
+    <w:p/>
+    <w:p/>
+    <w:p/>
+    <w:p/>
+    <w:p/>
+    <w:p/>
+    <w:p/>
+    <w:p/>
+    <w:p/>
+    <w:p/>
+    <w:p/>
+    <w:p/>
+    <w:p/>
+    <w:p/>
+    <w:p/>
+    <w:p/>
+    <w:p/>
+    <w:p>
+      <w:pPr>
+        <w:pStyle w:val="Titre1"/>
+        <w:rPr>
+          <w:color w:val="70AD47" w:themeColor="accent6"/>
+          <w:sz w:val="52"/>
+        </w:rPr>
+      </w:pPr>
+      <w:r>
+        <w:rPr>
+          <w:color w:val="70AD47" w:themeColor="accent6"/>
+          <w:sz w:val="52"/>
+        </w:rPr>
+        <w:lastRenderedPageBreak/>
+        <w:t>Bilan du chef de projet</w:t>
+      </w:r>
+    </w:p>
+    <w:p/>
+    <w:p>
+      <w:pPr>
         <w:tabs>
           <w:tab w:val="left" w:pos="3244"/>
         </w:tabs>
       </w:pPr>
+      <w:r>
+        <w:t xml:space="preserve">Tout au long de ce </w:t>
+      </w:r>
+      <w:r>
+        <w:t>projet, nous avons pas eu</w:t>
+      </w:r>
+      <w:bookmarkStart w:id="0" w:name="_GoBack"/>
+      <w:bookmarkEnd w:id="0"/>
     </w:p>
     <w:p>
       <w:pPr>
@@ -1225,6 +1333,28 @@
           <w:tab w:val="left" w:pos="3244"/>
         </w:tabs>
       </w:pPr>
+      <w:r>
+        <w:t>Lors du découpage en bloc applicatifs du modèle conceptuel de données du domaine, nous n'avons pas trouvé immédiatement la solution parfaite dû à un manque de connaissance du sujet, après une meilleure étude du sujet, les diagrammes d'activités ont été fait facilement mais avec beaucoup trop de détail ce qui nous obligea à les retravailler avec un meilleur niveau de granularité. L'identification des différents SMA et la création des diagrammes de séquence s'est fait rapidement.</w:t>
+      </w:r>
+    </w:p>
+    <w:p>
+      <w:pPr>
+        <w:tabs>
+          <w:tab w:val="left" w:pos="3244"/>
+        </w:tabs>
+      </w:pPr>
+      <w:r>
+        <w:t>Autre leçon importante que nous avons appris grâce à ce projet, cette fois ci à la dure. Après avoir fait succinctement les DSS</w:t>
+      </w:r>
+      <w:r>
+        <w:t>, nous nous sommes rapidement attaqué aux DSDs, vu que c’est ce qui intéresse le client. Ce fut notre plus grosse erreur. En effet, nous étions perdus dans l’échafaudage de DSD</w:t>
+      </w:r>
+      <w:r>
+        <w:t xml:space="preserve"> sans savoir par quoi commencer</w:t>
+      </w:r>
+      <w:r>
+        <w:t>, et nous nous sommes retrouvés avec des DSD brouillons et incomplets.</w:t>
+      </w:r>
     </w:p>
     <w:p>
       <w:pPr>
@@ -1246,6 +1376,56 @@
     </w:sectPr>
   </w:body>
 </w:document>
+</file>
+
+<file path=word/endnotes.xml><?xml version="1.0" encoding="utf-8"?>
+<w:endnotes xmlns:wpc="http://schemas.microsoft.com/office/word/2010/wordprocessingCanvas" xmlns:cx="http://schemas.microsoft.com/office/drawing/2014/chartex" xmlns:mc="http://schemas.openxmlformats.org/markup-compatibility/2006" xmlns:o="urn:schemas-microsoft-com:office:office" xmlns:r="http://schemas.openxmlformats.org/officeDocument/2006/relationships" xmlns:m="http://schemas.openxmlformats.org/officeDocument/2006/math" xmlns:v="urn:schemas-microsoft-com:vml" xmlns:wp14="http://schemas.microsoft.com/office/word/2010/wordprocessingDrawing" xmlns:wp="http://schemas.openxmlformats.org/drawingml/2006/wordprocessingDrawing" xmlns:w10="urn:schemas-microsoft-com:office:word" xmlns:w="http://schemas.openxmlformats.org/wordprocessingml/2006/main" xmlns:w14="http://schemas.microsoft.com/office/word/2010/wordml" xmlns:w15="http://schemas.microsoft.com/office/word/2012/wordml" xmlns:w16se="http://schemas.microsoft.com/office/word/2015/wordml/symex" xmlns:wpg="http://schemas.microsoft.com/office/word/2010/wordprocessingGroup" xmlns:wpi="http://schemas.microsoft.com/office/word/2010/wordprocessingInk" xmlns:wne="http://schemas.microsoft.com/office/word/2006/wordml" xmlns:wps="http://schemas.microsoft.com/office/word/2010/wordprocessingShape" mc:Ignorable="w14 w15 w16se wp14">
+  <w:endnote w:type="separator" w:id="-1">
+    <w:p>
+      <w:pPr>
+        <w:spacing w:after="0" w:line="240" w:lineRule="auto"/>
+      </w:pPr>
+      <w:r>
+        <w:separator/>
+      </w:r>
+    </w:p>
+  </w:endnote>
+  <w:endnote w:type="continuationSeparator" w:id="0">
+    <w:p>
+      <w:pPr>
+        <w:spacing w:after="0" w:line="240" w:lineRule="auto"/>
+      </w:pPr>
+      <w:r>
+        <w:continuationSeparator/>
+      </w:r>
+    </w:p>
+  </w:endnote>
+</w:endnotes>
+</file>
+
+<file path=word/footnotes.xml><?xml version="1.0" encoding="utf-8"?>
+<w:footnotes xmlns:wpc="http://schemas.microsoft.com/office/word/2010/wordprocessingCanvas" xmlns:cx="http://schemas.microsoft.com/office/drawing/2014/chartex" xmlns:mc="http://schemas.openxmlformats.org/markup-compatibility/2006" xmlns:o="urn:schemas-microsoft-com:office:office" xmlns:r="http://schemas.openxmlformats.org/officeDocument/2006/relationships" xmlns:m="http://schemas.openxmlformats.org/officeDocument/2006/math" xmlns:v="urn:schemas-microsoft-com:vml" xmlns:wp14="http://schemas.microsoft.com/office/word/2010/wordprocessingDrawing" xmlns:wp="http://schemas.openxmlformats.org/drawingml/2006/wordprocessingDrawing" xmlns:w10="urn:schemas-microsoft-com:office:word" xmlns:w="http://schemas.openxmlformats.org/wordprocessingml/2006/main" xmlns:w14="http://schemas.microsoft.com/office/word/2010/wordml" xmlns:w15="http://schemas.microsoft.com/office/word/2012/wordml" xmlns:w16se="http://schemas.microsoft.com/office/word/2015/wordml/symex" xmlns:wpg="http://schemas.microsoft.com/office/word/2010/wordprocessingGroup" xmlns:wpi="http://schemas.microsoft.com/office/word/2010/wordprocessingInk" xmlns:wne="http://schemas.microsoft.com/office/word/2006/wordml" xmlns:wps="http://schemas.microsoft.com/office/word/2010/wordprocessingShape" mc:Ignorable="w14 w15 w16se wp14">
+  <w:footnote w:type="separator" w:id="-1">
+    <w:p>
+      <w:pPr>
+        <w:spacing w:after="0" w:line="240" w:lineRule="auto"/>
+      </w:pPr>
+      <w:r>
+        <w:separator/>
+      </w:r>
+    </w:p>
+  </w:footnote>
+  <w:footnote w:type="continuationSeparator" w:id="0">
+    <w:p>
+      <w:pPr>
+        <w:spacing w:after="0" w:line="240" w:lineRule="auto"/>
+      </w:pPr>
+      <w:r>
+        <w:continuationSeparator/>
+      </w:r>
+    </w:p>
+  </w:footnote>
+</w:footnotes>
 </file>
 
 <file path=word/numbering.xml><?xml version="1.0" encoding="utf-8"?>
@@ -1891,6 +2071,80 @@
       <w:contextualSpacing/>
     </w:pPr>
   </w:style>
+  <w:style w:type="paragraph" w:styleId="Textedebulles">
+    <w:name w:val="Balloon Text"/>
+    <w:basedOn w:val="Normal"/>
+    <w:link w:val="TextedebullesCar"/>
+    <w:uiPriority w:val="99"/>
+    <w:semiHidden/>
+    <w:unhideWhenUsed/>
+    <w:rsid w:val="00CF1169"/>
+    <w:pPr>
+      <w:spacing w:after="0" w:line="240" w:lineRule="auto"/>
+    </w:pPr>
+    <w:rPr>
+      <w:rFonts w:ascii="Segoe UI" w:hAnsi="Segoe UI" w:cs="Segoe UI"/>
+      <w:sz w:val="18"/>
+      <w:szCs w:val="18"/>
+    </w:rPr>
+  </w:style>
+  <w:style w:type="character" w:customStyle="1" w:styleId="TextedebullesCar">
+    <w:name w:val="Texte de bulles Car"/>
+    <w:basedOn w:val="Policepardfaut"/>
+    <w:link w:val="Textedebulles"/>
+    <w:uiPriority w:val="99"/>
+    <w:semiHidden/>
+    <w:rsid w:val="00CF1169"/>
+    <w:rPr>
+      <w:rFonts w:ascii="Segoe UI" w:hAnsi="Segoe UI" w:cs="Segoe UI"/>
+      <w:sz w:val="18"/>
+      <w:szCs w:val="18"/>
+    </w:rPr>
+  </w:style>
+  <w:style w:type="paragraph" w:styleId="En-tte">
+    <w:name w:val="header"/>
+    <w:basedOn w:val="Normal"/>
+    <w:link w:val="En-tteCar"/>
+    <w:uiPriority w:val="99"/>
+    <w:unhideWhenUsed/>
+    <w:rsid w:val="0069379E"/>
+    <w:pPr>
+      <w:tabs>
+        <w:tab w:val="center" w:pos="4536"/>
+        <w:tab w:val="right" w:pos="9072"/>
+      </w:tabs>
+      <w:spacing w:after="0" w:line="240" w:lineRule="auto"/>
+    </w:pPr>
+  </w:style>
+  <w:style w:type="character" w:customStyle="1" w:styleId="En-tteCar">
+    <w:name w:val="En-tête Car"/>
+    <w:basedOn w:val="Policepardfaut"/>
+    <w:link w:val="En-tte"/>
+    <w:uiPriority w:val="99"/>
+    <w:rsid w:val="0069379E"/>
+  </w:style>
+  <w:style w:type="paragraph" w:styleId="Pieddepage">
+    <w:name w:val="footer"/>
+    <w:basedOn w:val="Normal"/>
+    <w:link w:val="PieddepageCar"/>
+    <w:uiPriority w:val="99"/>
+    <w:unhideWhenUsed/>
+    <w:rsid w:val="0069379E"/>
+    <w:pPr>
+      <w:tabs>
+        <w:tab w:val="center" w:pos="4536"/>
+        <w:tab w:val="right" w:pos="9072"/>
+      </w:tabs>
+      <w:spacing w:after="0" w:line="240" w:lineRule="auto"/>
+    </w:pPr>
+  </w:style>
+  <w:style w:type="character" w:customStyle="1" w:styleId="PieddepageCar">
+    <w:name w:val="Pied de page Car"/>
+    <w:basedOn w:val="Policepardfaut"/>
+    <w:link w:val="Pieddepage"/>
+    <w:uiPriority w:val="99"/>
+    <w:rsid w:val="0069379E"/>
+  </w:style>
 </w:styles>
 </file>
 

</xml_diff>